<commit_message>
change the survey to tagalog
</commit_message>
<xml_diff>
--- a/Client Survey Question SIA.docx
+++ b/Client Survey Question SIA.docx
@@ -14,172 +14,182 @@
           <w:b/>
           <w:bCs/>
         </w:rPr>
-        <w:t>SECTION 1 — ABOUT THE RESTAURANT (15 QUESTIONS)</w:t>
-      </w:r>
-    </w:p>
-    <w:p>
-      <w:pPr>
-        <w:numPr>
-          <w:ilvl w:val="0"/>
-          <w:numId w:val="1"/>
-        </w:numPr>
-      </w:pPr>
-      <w:r>
-        <w:t>What type of food or drinks do you serve? (Example: fast food, café, full meals)</w:t>
-      </w:r>
-    </w:p>
-    <w:p>
-      <w:pPr>
-        <w:numPr>
-          <w:ilvl w:val="0"/>
-          <w:numId w:val="1"/>
-        </w:numPr>
-      </w:pPr>
-      <w:r>
-        <w:t>How long has your restaurant been operating?</w:t>
-      </w:r>
-    </w:p>
-    <w:p>
-      <w:pPr>
-        <w:numPr>
-          <w:ilvl w:val="0"/>
-          <w:numId w:val="1"/>
-        </w:numPr>
-      </w:pPr>
-      <w:r>
-        <w:t>How many customers visit your restaurant in a typical day?</w:t>
-      </w:r>
-    </w:p>
-    <w:p>
-      <w:pPr>
-        <w:numPr>
-          <w:ilvl w:val="0"/>
-          <w:numId w:val="1"/>
-        </w:numPr>
-      </w:pPr>
-      <w:r>
-        <w:t>What time of day is usually the busiest?</w:t>
-      </w:r>
-    </w:p>
-    <w:p>
-      <w:pPr>
-        <w:numPr>
-          <w:ilvl w:val="0"/>
-          <w:numId w:val="1"/>
-        </w:numPr>
-      </w:pPr>
-      <w:r>
-        <w:t>How many staff members work in one shift?</w:t>
-      </w:r>
-    </w:p>
-    <w:p>
-      <w:pPr>
-        <w:numPr>
-          <w:ilvl w:val="0"/>
-          <w:numId w:val="1"/>
-        </w:numPr>
-      </w:pPr>
-      <w:r>
-        <w:t>How do you currently take customer orders? (Notebook, paper, memory, phone orders)</w:t>
-      </w:r>
-    </w:p>
-    <w:p>
-      <w:pPr>
-        <w:numPr>
-          <w:ilvl w:val="0"/>
-          <w:numId w:val="1"/>
-        </w:numPr>
-      </w:pPr>
-      <w:r>
-        <w:t>How do your staff communicate orders to the kitchen?</w:t>
-      </w:r>
-    </w:p>
-    <w:p>
-      <w:pPr>
-        <w:numPr>
-          <w:ilvl w:val="0"/>
-          <w:numId w:val="1"/>
-        </w:numPr>
-      </w:pPr>
-      <w:r>
-        <w:t>Do you offer dine-in, takeout, delivery, or all of these?</w:t>
-      </w:r>
-    </w:p>
-    <w:p>
-      <w:pPr>
-        <w:numPr>
-          <w:ilvl w:val="0"/>
-          <w:numId w:val="1"/>
-        </w:numPr>
-      </w:pPr>
-      <w:r>
-        <w:t>How do you currently track your menu items and prices?</w:t>
-      </w:r>
-    </w:p>
-    <w:p>
-      <w:pPr>
-        <w:numPr>
-          <w:ilvl w:val="0"/>
-          <w:numId w:val="1"/>
-        </w:numPr>
-      </w:pPr>
-      <w:r>
-        <w:t>How do you currently track your stock or ingredients?</w:t>
-      </w:r>
-    </w:p>
-    <w:p>
-      <w:pPr>
-        <w:numPr>
-          <w:ilvl w:val="0"/>
-          <w:numId w:val="1"/>
-        </w:numPr>
-      </w:pPr>
-      <w:r>
-        <w:t>How do you record daily sales and expenses?</w:t>
-      </w:r>
-    </w:p>
-    <w:p>
-      <w:pPr>
-        <w:numPr>
-          <w:ilvl w:val="0"/>
-          <w:numId w:val="1"/>
-        </w:numPr>
-      </w:pPr>
-      <w:r>
-        <w:t>How do you handle customer complaints or feedback?</w:t>
-      </w:r>
-    </w:p>
-    <w:p>
-      <w:pPr>
-        <w:numPr>
-          <w:ilvl w:val="0"/>
-          <w:numId w:val="1"/>
-        </w:numPr>
-      </w:pPr>
-      <w:r>
-        <w:t>Do you have a schedule for your staff? How is it managed?</w:t>
-      </w:r>
-    </w:p>
-    <w:p>
-      <w:pPr>
-        <w:numPr>
-          <w:ilvl w:val="0"/>
-          <w:numId w:val="1"/>
-        </w:numPr>
-      </w:pPr>
-      <w:r>
-        <w:t>What challenges do you face during busy hours? (Example: wrong orders, missing items, long waits)</w:t>
-      </w:r>
-    </w:p>
-    <w:p>
-      <w:pPr>
-        <w:numPr>
-          <w:ilvl w:val="0"/>
-          <w:numId w:val="1"/>
-        </w:numPr>
-      </w:pPr>
-      <w:r>
-        <w:t>What is the biggest problem you want to solve in running your restaurant?</w:t>
+        <w:t>SECTION 1 — ABOUT THE RESTAURANT (EMPLOYEE VERSION) — 15 QUESTIONS</w:t>
+      </w:r>
+    </w:p>
+    <w:p>
+      <w:pPr>
+        <w:numPr>
+          <w:ilvl w:val="0"/>
+          <w:numId w:val="6"/>
+        </w:numPr>
+      </w:pPr>
+      <w:r>
+        <w:t>What type of food or drinks does the restaurant usually serve?</w:t>
+      </w:r>
+    </w:p>
+    <w:p>
+      <w:pPr>
+        <w:numPr>
+          <w:ilvl w:val="0"/>
+          <w:numId w:val="6"/>
+        </w:numPr>
+      </w:pPr>
+      <w:r>
+        <w:t>How long have you been working in this restaurant?</w:t>
+      </w:r>
+    </w:p>
+    <w:p>
+      <w:pPr>
+        <w:numPr>
+          <w:ilvl w:val="0"/>
+          <w:numId w:val="6"/>
+        </w:numPr>
+      </w:pPr>
+      <w:r>
+        <w:t>Based on your observation, how many customers come in on a normal day?</w:t>
+      </w:r>
+    </w:p>
+    <w:p>
+      <w:pPr>
+        <w:numPr>
+          <w:ilvl w:val="0"/>
+          <w:numId w:val="6"/>
+        </w:numPr>
+      </w:pPr>
+      <w:r>
+        <w:t>During your shift, how many staff members usually work together?</w:t>
+      </w:r>
+    </w:p>
+    <w:p>
+      <w:pPr>
+        <w:numPr>
+          <w:ilvl w:val="0"/>
+          <w:numId w:val="6"/>
+        </w:numPr>
+      </w:pPr>
+      <w:r>
+        <w:t>How do you personally take customer orders? (Notebook, paper, verbally, memory)</w:t>
+      </w:r>
+    </w:p>
+    <w:p>
+      <w:pPr>
+        <w:numPr>
+          <w:ilvl w:val="0"/>
+          <w:numId w:val="6"/>
+        </w:numPr>
+      </w:pPr>
+      <w:r>
+        <w:t>How do you usually send or give the orders to the kitchen?</w:t>
+      </w:r>
+    </w:p>
+    <w:p>
+      <w:pPr>
+        <w:numPr>
+          <w:ilvl w:val="0"/>
+          <w:numId w:val="6"/>
+        </w:numPr>
+      </w:pPr>
+      <w:r>
+        <w:t>Does the restaurant offer dine-in, takeout, delivery, or a mix of these?</w:t>
+      </w:r>
+    </w:p>
+    <w:p>
+      <w:pPr>
+        <w:numPr>
+          <w:ilvl w:val="0"/>
+          <w:numId w:val="6"/>
+        </w:numPr>
+      </w:pPr>
+      <w:r>
+        <w:t>How do you know the current menu items and their prices?</w:t>
+      </w:r>
+    </w:p>
+    <w:p>
+      <w:pPr>
+        <w:numPr>
+          <w:ilvl w:val="0"/>
+          <w:numId w:val="6"/>
+        </w:numPr>
+      </w:pPr>
+      <w:r>
+        <w:t>How do you know when ingredients or supplies are running low?</w:t>
+      </w:r>
+    </w:p>
+    <w:p>
+      <w:pPr>
+        <w:numPr>
+          <w:ilvl w:val="0"/>
+          <w:numId w:val="6"/>
+        </w:numPr>
+      </w:pPr>
+      <w:r>
+        <w:t>Do you write down sales or expenses in any form during your shift?</w:t>
+      </w:r>
+    </w:p>
+    <w:p>
+      <w:pPr>
+        <w:numPr>
+          <w:ilvl w:val="0"/>
+          <w:numId w:val="6"/>
+        </w:numPr>
+      </w:pPr>
+      <w:r>
+        <w:t>How do you handle customer complaints or comments when they happen?</w:t>
+      </w:r>
+    </w:p>
+    <w:p>
+      <w:pPr>
+        <w:numPr>
+          <w:ilvl w:val="0"/>
+          <w:numId w:val="6"/>
+        </w:numPr>
+      </w:pPr>
+      <w:r>
+        <w:t>Do you follow a daily or weekly schedule? How is it given to you?</w:t>
+      </w:r>
+    </w:p>
+    <w:p>
+      <w:pPr>
+        <w:numPr>
+          <w:ilvl w:val="0"/>
+          <w:numId w:val="6"/>
+        </w:numPr>
+      </w:pPr>
+      <w:r>
+        <w:t>What problems do you often experience during busy hours?</w:t>
+      </w:r>
+      <w:r>
+        <w:br/>
+      </w:r>
+      <w:r>
+        <w:rPr>
+          <w:i/>
+          <w:iCs/>
+        </w:rPr>
+        <w:t>(Example: wrong orders, slow service, missing items)</w:t>
+      </w:r>
+    </w:p>
+    <w:p>
+      <w:pPr>
+        <w:numPr>
+          <w:ilvl w:val="0"/>
+          <w:numId w:val="6"/>
+        </w:numPr>
+      </w:pPr>
+      <w:r>
+        <w:t>In your opinion, what is the most difficult part of working here?</w:t>
+      </w:r>
+    </w:p>
+    <w:p>
+      <w:pPr>
+        <w:numPr>
+          <w:ilvl w:val="0"/>
+          <w:numId w:val="6"/>
+        </w:numPr>
+      </w:pPr>
+      <w:r>
+        <w:t>What do you think the restaurant needs the most to make work easier?</w:t>
       </w:r>
     </w:p>
     <w:p/>
@@ -1335,6 +1345,119 @@
     </w:lvl>
   </w:abstractNum>
   <w:abstractNum w:abstractNumId="4" w15:restartNumberingAfterBreak="0">
+    <w:nsid w:val="4A126111"/>
+    <w:multiLevelType w:val="multilevel"/>
+    <w:tmpl w:val="10A4C282"/>
+    <w:lvl w:ilvl="0">
+      <w:start w:val="1"/>
+      <w:numFmt w:val="decimal"/>
+      <w:lvlText w:val="%1."/>
+      <w:lvlJc w:val="left"/>
+      <w:pPr>
+        <w:tabs>
+          <w:tab w:val="num" w:pos="720"/>
+        </w:tabs>
+        <w:ind w:left="720" w:hanging="360"/>
+      </w:pPr>
+    </w:lvl>
+    <w:lvl w:ilvl="1" w:tentative="1">
+      <w:start w:val="1"/>
+      <w:numFmt w:val="decimal"/>
+      <w:lvlText w:val="%2."/>
+      <w:lvlJc w:val="left"/>
+      <w:pPr>
+        <w:tabs>
+          <w:tab w:val="num" w:pos="1440"/>
+        </w:tabs>
+        <w:ind w:left="1440" w:hanging="360"/>
+      </w:pPr>
+    </w:lvl>
+    <w:lvl w:ilvl="2" w:tentative="1">
+      <w:start w:val="1"/>
+      <w:numFmt w:val="decimal"/>
+      <w:lvlText w:val="%3."/>
+      <w:lvlJc w:val="left"/>
+      <w:pPr>
+        <w:tabs>
+          <w:tab w:val="num" w:pos="2160"/>
+        </w:tabs>
+        <w:ind w:left="2160" w:hanging="360"/>
+      </w:pPr>
+    </w:lvl>
+    <w:lvl w:ilvl="3" w:tentative="1">
+      <w:start w:val="1"/>
+      <w:numFmt w:val="decimal"/>
+      <w:lvlText w:val="%4."/>
+      <w:lvlJc w:val="left"/>
+      <w:pPr>
+        <w:tabs>
+          <w:tab w:val="num" w:pos="2880"/>
+        </w:tabs>
+        <w:ind w:left="2880" w:hanging="360"/>
+      </w:pPr>
+    </w:lvl>
+    <w:lvl w:ilvl="4" w:tentative="1">
+      <w:start w:val="1"/>
+      <w:numFmt w:val="decimal"/>
+      <w:lvlText w:val="%5."/>
+      <w:lvlJc w:val="left"/>
+      <w:pPr>
+        <w:tabs>
+          <w:tab w:val="num" w:pos="3600"/>
+        </w:tabs>
+        <w:ind w:left="3600" w:hanging="360"/>
+      </w:pPr>
+    </w:lvl>
+    <w:lvl w:ilvl="5" w:tentative="1">
+      <w:start w:val="1"/>
+      <w:numFmt w:val="decimal"/>
+      <w:lvlText w:val="%6."/>
+      <w:lvlJc w:val="left"/>
+      <w:pPr>
+        <w:tabs>
+          <w:tab w:val="num" w:pos="4320"/>
+        </w:tabs>
+        <w:ind w:left="4320" w:hanging="360"/>
+      </w:pPr>
+    </w:lvl>
+    <w:lvl w:ilvl="6" w:tentative="1">
+      <w:start w:val="1"/>
+      <w:numFmt w:val="decimal"/>
+      <w:lvlText w:val="%7."/>
+      <w:lvlJc w:val="left"/>
+      <w:pPr>
+        <w:tabs>
+          <w:tab w:val="num" w:pos="5040"/>
+        </w:tabs>
+        <w:ind w:left="5040" w:hanging="360"/>
+      </w:pPr>
+    </w:lvl>
+    <w:lvl w:ilvl="7" w:tentative="1">
+      <w:start w:val="1"/>
+      <w:numFmt w:val="decimal"/>
+      <w:lvlText w:val="%8."/>
+      <w:lvlJc w:val="left"/>
+      <w:pPr>
+        <w:tabs>
+          <w:tab w:val="num" w:pos="5760"/>
+        </w:tabs>
+        <w:ind w:left="5760" w:hanging="360"/>
+      </w:pPr>
+    </w:lvl>
+    <w:lvl w:ilvl="8" w:tentative="1">
+      <w:start w:val="1"/>
+      <w:numFmt w:val="decimal"/>
+      <w:lvlText w:val="%9."/>
+      <w:lvlJc w:val="left"/>
+      <w:pPr>
+        <w:tabs>
+          <w:tab w:val="num" w:pos="6480"/>
+        </w:tabs>
+        <w:ind w:left="6480" w:hanging="360"/>
+      </w:pPr>
+    </w:lvl>
+  </w:abstractNum>
+  <w:abstractNum w:abstractNumId="5" w15:restartNumberingAfterBreak="0">
     <w:nsid w:val="4B344442"/>
     <w:multiLevelType w:val="multilevel"/>
     <w:tmpl w:val="B49E8DC6"/>
@@ -1457,10 +1580,13 @@
     <w:abstractNumId w:val="2"/>
   </w:num>
   <w:num w:numId="4" w16cid:durableId="820774943">
-    <w:abstractNumId w:val="4"/>
+    <w:abstractNumId w:val="5"/>
   </w:num>
   <w:num w:numId="5" w16cid:durableId="885140924">
     <w:abstractNumId w:val="3"/>
+  </w:num>
+  <w:num w:numId="6" w16cid:durableId="1085884662">
+    <w:abstractNumId w:val="4"/>
   </w:num>
 </w:numbering>
 </file>

</xml_diff>